<commit_message>
journal, complete un peu ta partie à toi, je suis en manque d'inspiration
git-svn-id: https://svn.epfl.ch/svn/projetkaf@91 45da95b8-0297-4318-9beb-123545045c4a
</commit_message>
<xml_diff>
--- a/trunk/Journal.docx
+++ b/trunk/Journal.docx
@@ -71,15 +71,7 @@
         <w:t>s</w:t>
       </w:r>
       <w:r>
-        <w:t xml:space="preserve"> (notamment une sorte de </w:t>
-      </w:r>
-      <w:proofErr w:type="spellStart"/>
-      <w:r>
-        <w:t>vector</w:t>
-      </w:r>
-      <w:proofErr w:type="spellEnd"/>
-      <w:r>
-        <w:t xml:space="preserve"> pour la 3D).</w:t>
+        <w:t xml:space="preserve"> (notamment une sorte de vector pour la 3D).</w:t>
       </w:r>
     </w:p>
     <w:p>
@@ -134,7 +126,13 @@
         <w:t xml:space="preserve"> finalement abandonné</w:t>
       </w:r>
       <w:r>
-        <w:t xml:space="preserve"> (au moment de la gestion du temps).</w:t>
+        <w:t xml:space="preserve"> (au moment de la gestion du temps)</w:t>
+      </w:r>
+      <w:r>
+        <w:t>)</w:t>
+      </w:r>
+      <w:r>
+        <w:t>.</w:t>
       </w:r>
     </w:p>
     <w:p>
@@ -175,31 +173,7 @@
         <w:t>l</w:t>
       </w:r>
       <w:r>
-        <w:t xml:space="preserve">e </w:t>
-      </w:r>
-      <w:proofErr w:type="spellStart"/>
-      <w:r>
-        <w:t>std</w:t>
-      </w:r>
-      <w:proofErr w:type="spellEnd"/>
-      <w:r>
-        <w:t> </w:t>
-      </w:r>
-      <w:proofErr w:type="gramStart"/>
-      <w:r>
-        <w:t>::</w:t>
-      </w:r>
-      <w:proofErr w:type="gramEnd"/>
-      <w:r>
-        <w:t xml:space="preserve"> devant le </w:t>
-      </w:r>
-      <w:proofErr w:type="spellStart"/>
-      <w:r>
-        <w:t>ostream</w:t>
-      </w:r>
-      <w:proofErr w:type="spellEnd"/>
-      <w:r>
-        <w:t xml:space="preserve"> dans la s</w:t>
+        <w:t>e std :: devant le ostream dans la s</w:t>
       </w:r>
       <w:r>
         <w:t>urcharge externe pour cout. Il a</w:t>
@@ -208,7 +182,10 @@
         <w:t xml:space="preserve"> aussi ajouté la surcharge externe (qui aurai</w:t>
       </w:r>
       <w:r>
-        <w:t>t put être interne mais que il a</w:t>
+        <w:t>t put être interne mais qu’</w:t>
+      </w:r>
+      <w:r>
+        <w:t>il a</w:t>
       </w:r>
       <w:r>
         <w:t xml:space="preserve"> laissée en externe pour plus de clarté) de l’</w:t>
@@ -222,37 +199,13 @@
     </w:p>
     <w:p>
       <w:r>
-        <w:t xml:space="preserve">Loïc a fait le deuxième exercice de </w:t>
-      </w:r>
-      <w:proofErr w:type="spellStart"/>
-      <w:r>
-        <w:t>makefile</w:t>
-      </w:r>
-      <w:proofErr w:type="spellEnd"/>
-      <w:r>
-        <w:t xml:space="preserve"> c</w:t>
-      </w:r>
-      <w:r>
-        <w:t xml:space="preserve">ar programmant avec </w:t>
-      </w:r>
-      <w:proofErr w:type="spellStart"/>
-      <w:r>
-        <w:t>codeblock</w:t>
-      </w:r>
-      <w:proofErr w:type="spellEnd"/>
-      <w:r>
-        <w:t xml:space="preserve">, Gautier n’avais pas besoin pour l’instant </w:t>
-      </w:r>
-      <w:r>
-        <w:t xml:space="preserve">de </w:t>
-      </w:r>
-      <w:proofErr w:type="spellStart"/>
-      <w:r>
-        <w:t>makefile</w:t>
-      </w:r>
-      <w:proofErr w:type="spellEnd"/>
-      <w:r>
-        <w:t>.</w:t>
+        <w:t>Loïc a fait le deuxième exercice de makefile c</w:t>
+      </w:r>
+      <w:r>
+        <w:t xml:space="preserve">ar programmant avec codeblock, Gautier n’avais pas besoin pour l’instant </w:t>
+      </w:r>
+      <w:r>
+        <w:t>de makefile.</w:t>
       </w:r>
     </w:p>
     <w:p>
@@ -309,15 +262,7 @@
         <w:t xml:space="preserve"> </w:t>
       </w:r>
       <w:r>
-        <w:t xml:space="preserve">&lt;&lt; en conséquence et enfin créer les deux méthodes </w:t>
-      </w:r>
-      <w:proofErr w:type="spellStart"/>
-      <w:r>
-        <w:t>ajouter_force</w:t>
-      </w:r>
-      <w:proofErr w:type="spellEnd"/>
-      <w:r>
-        <w:t xml:space="preserve"> et bouger.</w:t>
+        <w:t>&lt;&lt; en conséquence et enfin créer les deux méthodes ajouter_force et bouger.</w:t>
       </w:r>
     </w:p>
     <w:p>
@@ -334,18 +279,11 @@
         <w:t>Pendant les exercices Gautier a</w:t>
       </w:r>
       <w:r>
-        <w:t xml:space="preserve"> terminé la classe particule en lui ajoutant la méthode </w:t>
-      </w:r>
-      <w:proofErr w:type="spellStart"/>
-      <w:r>
-        <w:t>ajoutForcemagn</w:t>
-      </w:r>
-      <w:proofErr w:type="spellEnd"/>
-      <w:r>
-        <w:t xml:space="preserve"> et bouger.</w:t>
-      </w:r>
-    </w:p>
-    <w:p>
+        <w:t xml:space="preserve"> terminé la classe particule en lui ajoutant la méthode ajoutForcemagn et bouger.</w:t>
+      </w:r>
+      <w:r>
+        <w:t xml:space="preserve"> </w:t>
+      </w:r>
       <w:r>
         <w:t>De même encore quelques erreurs</w:t>
       </w:r>
@@ -353,48 +291,117 @@
         <w:t xml:space="preserve"> dus à l’oublie des différences d’unité.</w:t>
       </w:r>
     </w:p>
-    <w:p/>
-    <w:p>
-      <w:r>
-        <w:t xml:space="preserve">Forces </w:t>
-      </w:r>
-      <w:proofErr w:type="spellStart"/>
-      <w:r>
-        <w:t>inter-particules</w:t>
-      </w:r>
-      <w:proofErr w:type="spellEnd"/>
-      <w:r>
-        <w:t xml:space="preserve"> : J’ai choisi d’implémenter la méthode qui calcul (et ajoute) la force </w:t>
-      </w:r>
-      <w:proofErr w:type="spellStart"/>
-      <w:r>
-        <w:t>inter-particule</w:t>
-      </w:r>
-      <w:proofErr w:type="spellEnd"/>
-      <w:r>
-        <w:t xml:space="preserve"> à une des deux particules dans le fichier particule. J’ai seulement utilisé cette méthode dans une boucle for avec les bonnes particules dans le fichier accélérateur, dans la méthode évolue.</w:t>
-      </w:r>
-    </w:p>
-    <w:p/>
-    <w:p>
-      <w:r>
-        <w:t xml:space="preserve">Par contre je me demande si je ne </w:t>
-      </w:r>
-      <w:proofErr w:type="gramStart"/>
-      <w:r>
-        <w:t>devrait</w:t>
-      </w:r>
-      <w:proofErr w:type="gramEnd"/>
-      <w:r>
-        <w:t xml:space="preserve"> pas dans la méthode </w:t>
-      </w:r>
-      <w:proofErr w:type="spellStart"/>
-      <w:r>
-        <w:t>ajoute_forceinter</w:t>
-      </w:r>
-      <w:proofErr w:type="spellEnd"/>
-      <w:r>
-        <w:t xml:space="preserve"> passer la particule en argument par référence non constante et la modifier directement dans cette méthode pour ne pas répéter deux fois la même action.</w:t>
+    <w:p>
+      <w:r>
+        <w:t>Loïc a lui commencé d’implémenter les différentes classes d’éléments suivant la conception suivante : Droit et Courbe, deux classes héritant d’Element. De cette façon les éléments « concrets » hériteront de ces deux classes selon leurs caractéristiques.</w:t>
+      </w:r>
+    </w:p>
+    <w:p>
+      <w:r>
+        <w:t xml:space="preserve">Durant la semaine, Gautier a </w:t>
+      </w:r>
+      <w:r>
+        <w:t>attaqué</w:t>
+      </w:r>
+      <w:r>
+        <w:t xml:space="preserve"> l’élaboration de la classe accélérateur.</w:t>
+      </w:r>
+    </w:p>
+    <w:p/>
+    <w:p>
+      <w:pPr>
+        <w:pStyle w:val="Titre2"/>
+      </w:pPr>
+      <w:r>
+        <w:t>Semaine 19 :</w:t>
+      </w:r>
+    </w:p>
+    <w:p>
+      <w:r>
+        <w:t>Pendant les exercices Loïc continue de coder les éléments et en particulier la classe Dipole. Après quelques soucis, quelques changements, en particulier entre les attributs et les méthodes. En effet, il a réalisé un peu tard que le centre de courbure pouvait être calculé à partir de l’entrée, la sortie et le rayon de courbure. Finalement, durant la semaine, il débute l’exercice complémentaire sur les éléments.</w:t>
+      </w:r>
+    </w:p>
+    <w:p>
+      <w:r>
+        <w:t>De son côté, Gauthier se débat avec son accélérateur et le polymorphisme</w:t>
+      </w:r>
+      <w:r>
+        <w:t>. Au cours de la semaine, il commence à implémenter la classe FODO.</w:t>
+      </w:r>
+    </w:p>
+    <w:p/>
+    <w:p>
+      <w:pPr>
+        <w:pStyle w:val="Titre2"/>
+      </w:pPr>
+      <w:r>
+        <w:t>Semaine 20 :</w:t>
+      </w:r>
+    </w:p>
+    <w:p/>
+    <w:p>
+      <w:r>
+        <w:t>Gautier reprend donc la classe accélérateur avant de terminer la classe FODO, de son côté Loïc termine les classes d’élément. Après la séance d’exercice Gautier s’occupe toujours de l’accélérateur et des mailles FODO. Pendant ce temps, Loïc commence l’Exercice P11 qui a pour but de simuler l’accélérateur.</w:t>
+      </w:r>
+    </w:p>
+    <w:p/>
+    <w:p>
+      <w:pPr>
+        <w:pStyle w:val="Titre2"/>
+      </w:pPr>
+      <w:r>
+        <w:t xml:space="preserve">Semaine 21 : </w:t>
+      </w:r>
+    </w:p>
+    <w:p/>
+    <w:p>
+      <w:r>
+        <w:t>Après de nombreux soucis, de nombreuses modifications</w:t>
+      </w:r>
+      <w:r>
+        <w:t>, en particulier l’ajout de plusieurs méthodes dans les classes d’éléments, Particule et Accelerateur. Nous avons finalement terminé la simulation ensemble puisque tous les exercices précédents se rejoignent pour aboutir à cette simulation. Finalement, après l’élaboration de méthodes compliqués (pour nous à ce stade), la correction de plusieurs problèmes et après quelques « Segmentation Fault » : première satisfaction, une particule bouge dans notre accélérateur.</w:t>
+      </w:r>
+    </w:p>
+    <w:p/>
+    <w:p>
+      <w:pPr>
+        <w:pStyle w:val="Titre2"/>
+      </w:pPr>
+      <w:r>
+        <w:t>Semaine 22 :</w:t>
+      </w:r>
+    </w:p>
+    <w:p/>
+    <w:p>
+      <w:r>
+        <w:t>Série noté. Ce que nous avons fait est inscrit dans la semaine 21.</w:t>
+      </w:r>
+    </w:p>
+    <w:p/>
+    <w:p>
+      <w:pPr>
+        <w:pStyle w:val="Titre2"/>
+      </w:pPr>
+      <w:r>
+        <w:t>Semaine 23 :</w:t>
+      </w:r>
+    </w:p>
+    <w:p/>
+    <w:p>
+      <w:r>
+        <w:t>Loïc a commencé les Faisceaux, Gauthier s’occupe de l’interface Graphique. Nous avons pas mal de travail dans les autres matières alors ca n’a pas beaucoup avancé pendant les vacances.</w:t>
+      </w:r>
+    </w:p>
+    <w:p/>
+    <w:p>
+      <w:r>
+        <w:t>Forces inter-particules : J’ai choisi d’implémenter la méthode qui calcul (et ajoute) la force inter-particule à une des deux particules dans le fichier particule. J’ai seulement utilisé cette méthode dans une boucle for avec les bonnes particules dans le fichier accélérateur, dans la méthode évolue.</w:t>
+      </w:r>
+    </w:p>
+    <w:p/>
+    <w:p>
+      <w:r>
+        <w:t>Par contre je me demande si je ne devrait pas dans la méthode ajoute_forceinter passer la particule en argument par référence non constante et la modifier directement dans cette méthode pour ne pas répéter deux fois la même action.</w:t>
       </w:r>
     </w:p>
     <w:p/>

</xml_diff>

<commit_message>
journal, j'avais pas enregistré
git-svn-id: https://svn.epfl.ch/svn/projetkaf@92 45da95b8-0297-4318-9beb-123545045c4a
</commit_message>
<xml_diff>
--- a/trunk/Journal.docx
+++ b/trunk/Journal.docx
@@ -71,7 +71,15 @@
         <w:t>s</w:t>
       </w:r>
       <w:r>
-        <w:t xml:space="preserve"> (notamment une sorte de vector pour la 3D).</w:t>
+        <w:t xml:space="preserve"> (notamment une sorte de </w:t>
+      </w:r>
+      <w:proofErr w:type="spellStart"/>
+      <w:r>
+        <w:t>vector</w:t>
+      </w:r>
+      <w:proofErr w:type="spellEnd"/>
+      <w:r>
+        <w:t xml:space="preserve"> pour la 3D).</w:t>
       </w:r>
     </w:p>
     <w:p>
@@ -173,7 +181,31 @@
         <w:t>l</w:t>
       </w:r>
       <w:r>
-        <w:t>e std :: devant le ostream dans la s</w:t>
+        <w:t xml:space="preserve">e </w:t>
+      </w:r>
+      <w:proofErr w:type="spellStart"/>
+      <w:r>
+        <w:t>std</w:t>
+      </w:r>
+      <w:proofErr w:type="spellEnd"/>
+      <w:r>
+        <w:t> </w:t>
+      </w:r>
+      <w:proofErr w:type="gramStart"/>
+      <w:r>
+        <w:t>::</w:t>
+      </w:r>
+      <w:proofErr w:type="gramEnd"/>
+      <w:r>
+        <w:t xml:space="preserve"> devant le </w:t>
+      </w:r>
+      <w:proofErr w:type="spellStart"/>
+      <w:r>
+        <w:t>ostream</w:t>
+      </w:r>
+      <w:proofErr w:type="spellEnd"/>
+      <w:r>
+        <w:t xml:space="preserve"> dans la s</w:t>
       </w:r>
       <w:r>
         <w:t>urcharge externe pour cout. Il a</w:t>
@@ -199,13 +231,37 @@
     </w:p>
     <w:p>
       <w:r>
-        <w:t>Loïc a fait le deuxième exercice de makefile c</w:t>
-      </w:r>
-      <w:r>
-        <w:t xml:space="preserve">ar programmant avec codeblock, Gautier n’avais pas besoin pour l’instant </w:t>
-      </w:r>
-      <w:r>
-        <w:t>de makefile.</w:t>
+        <w:t xml:space="preserve">Loïc a fait le deuxième exercice de </w:t>
+      </w:r>
+      <w:proofErr w:type="spellStart"/>
+      <w:r>
+        <w:t>makefile</w:t>
+      </w:r>
+      <w:proofErr w:type="spellEnd"/>
+      <w:r>
+        <w:t xml:space="preserve"> c</w:t>
+      </w:r>
+      <w:r>
+        <w:t xml:space="preserve">ar programmant avec </w:t>
+      </w:r>
+      <w:proofErr w:type="spellStart"/>
+      <w:r>
+        <w:t>codeblock</w:t>
+      </w:r>
+      <w:proofErr w:type="spellEnd"/>
+      <w:r>
+        <w:t xml:space="preserve">, Gautier n’avais pas besoin pour l’instant </w:t>
+      </w:r>
+      <w:r>
+        <w:t xml:space="preserve">de </w:t>
+      </w:r>
+      <w:proofErr w:type="spellStart"/>
+      <w:r>
+        <w:t>makefile</w:t>
+      </w:r>
+      <w:proofErr w:type="spellEnd"/>
+      <w:r>
+        <w:t>.</w:t>
       </w:r>
     </w:p>
     <w:p>
@@ -262,7 +318,15 @@
         <w:t xml:space="preserve"> </w:t>
       </w:r>
       <w:r>
-        <w:t>&lt;&lt; en conséquence et enfin créer les deux méthodes ajouter_force et bouger.</w:t>
+        <w:t xml:space="preserve">&lt;&lt; en conséquence et enfin créer les deux méthodes </w:t>
+      </w:r>
+      <w:proofErr w:type="spellStart"/>
+      <w:r>
+        <w:t>ajouter_force</w:t>
+      </w:r>
+      <w:proofErr w:type="spellEnd"/>
+      <w:r>
+        <w:t xml:space="preserve"> et bouger.</w:t>
       </w:r>
     </w:p>
     <w:p>
@@ -279,7 +343,15 @@
         <w:t>Pendant les exercices Gautier a</w:t>
       </w:r>
       <w:r>
-        <w:t xml:space="preserve"> terminé la classe particule en lui ajoutant la méthode ajoutForcemagn et bouger.</w:t>
+        <w:t xml:space="preserve"> terminé la classe particule en lui ajoutant la méthode </w:t>
+      </w:r>
+      <w:proofErr w:type="spellStart"/>
+      <w:r>
+        <w:t>ajoutForcemagn</w:t>
+      </w:r>
+      <w:proofErr w:type="spellEnd"/>
+      <w:r>
+        <w:t xml:space="preserve"> et bouger.</w:t>
       </w:r>
       <w:r>
         <w:t xml:space="preserve"> </w:t>
@@ -293,7 +365,15 @@
     </w:p>
     <w:p>
       <w:r>
-        <w:t>Loïc a lui commencé d’implémenter les différentes classes d’éléments suivant la conception suivante : Droit et Courbe, deux classes héritant d’Element. De cette façon les éléments « concrets » hériteront de ces deux classes selon leurs caractéristiques.</w:t>
+        <w:t>Loïc a lui commencé d’implémenter les différentes classes d’éléments suivant la conception suivante : Droit et Courbe, deux classes héritant d’</w:t>
+      </w:r>
+      <w:proofErr w:type="spellStart"/>
+      <w:r>
+        <w:t>Element</w:t>
+      </w:r>
+      <w:proofErr w:type="spellEnd"/>
+      <w:r>
+        <w:t>. De cette façon les éléments « concrets » hériteront de ces deux classes selon leurs caractéristiques.</w:t>
       </w:r>
     </w:p>
     <w:p>
@@ -304,7 +384,15 @@
         <w:t>attaqué</w:t>
       </w:r>
       <w:r>
-        <w:t xml:space="preserve"> l’élaboration de la classe accélérateur.</w:t>
+        <w:t xml:space="preserve"> l’élaboration de la classe </w:t>
+      </w:r>
+      <w:proofErr w:type="gramStart"/>
+      <w:r>
+        <w:t>accélérateur</w:t>
+      </w:r>
+      <w:proofErr w:type="gramEnd"/>
+      <w:r>
+        <w:t>.</w:t>
       </w:r>
     </w:p>
     <w:p/>
@@ -318,7 +406,15 @@
     </w:p>
     <w:p>
       <w:r>
-        <w:t>Pendant les exercices Loïc continue de coder les éléments et en particulier la classe Dipole. Après quelques soucis, quelques changements, en particulier entre les attributs et les méthodes. En effet, il a réalisé un peu tard que le centre de courbure pouvait être calculé à partir de l’entrée, la sortie et le rayon de courbure. Finalement, durant la semaine, il débute l’exercice complémentaire sur les éléments.</w:t>
+        <w:t xml:space="preserve">Pendant les exercices Loïc continue de coder les éléments et en particulier la classe </w:t>
+      </w:r>
+      <w:proofErr w:type="spellStart"/>
+      <w:r>
+        <w:t>Dipole</w:t>
+      </w:r>
+      <w:proofErr w:type="spellEnd"/>
+      <w:r>
+        <w:t>. Après quelques soucis, quelques changements, en particulier entre les attributs et les méthodes. En effet, il a réalisé un peu tard que le centre de courbure pouvait être calculé à partir de l’entrée, la sortie et le rayon de courbure. Finalement, durant la semaine, il débute l’exercice complémentaire sur les éléments.</w:t>
       </w:r>
     </w:p>
     <w:p>
@@ -359,7 +455,23 @@
         <w:t>Après de nombreux soucis, de nombreuses modifications</w:t>
       </w:r>
       <w:r>
-        <w:t>, en particulier l’ajout de plusieurs méthodes dans les classes d’éléments, Particule et Accelerateur. Nous avons finalement terminé la simulation ensemble puisque tous les exercices précédents se rejoignent pour aboutir à cette simulation. Finalement, après l’élaboration de méthodes compliqués (pour nous à ce stade), la correction de plusieurs problèmes et après quelques « Segmentation Fault » : première satisfaction, une particule bouge dans notre accélérateur.</w:t>
+        <w:t xml:space="preserve">, en particulier l’ajout de plusieurs méthodes dans les classes d’éléments, Particule et </w:t>
+      </w:r>
+      <w:proofErr w:type="spellStart"/>
+      <w:r>
+        <w:t>Accelerateur</w:t>
+      </w:r>
+      <w:proofErr w:type="spellEnd"/>
+      <w:r>
+        <w:t xml:space="preserve">. Nous avons finalement terminé la simulation ensemble puisque tous les exercices précédents se rejoignent pour aboutir à cette simulation. Finalement, après l’élaboration de méthodes compliqués (pour nous à ce stade), la correction de plusieurs problèmes et après quelques « Segmentation </w:t>
+      </w:r>
+      <w:proofErr w:type="spellStart"/>
+      <w:r>
+        <w:t>Fault</w:t>
+      </w:r>
+      <w:proofErr w:type="spellEnd"/>
+      <w:r>
+        <w:t> » : première satisfaction, une particule bouge dans notre accélérateur.</w:t>
       </w:r>
     </w:p>
     <w:p/>
@@ -374,7 +486,15 @@
     <w:p/>
     <w:p>
       <w:r>
-        <w:t>Série noté. Ce que nous avons fait est inscrit dans la semaine 21.</w:t>
+        <w:t xml:space="preserve">Série </w:t>
+      </w:r>
+      <w:proofErr w:type="gramStart"/>
+      <w:r>
+        <w:t>noté</w:t>
+      </w:r>
+      <w:proofErr w:type="gramEnd"/>
+      <w:r>
+        <w:t>. Ce que nous avons fait est inscrit dans la semaine 21.</w:t>
       </w:r>
     </w:p>
     <w:p/>
@@ -393,15 +513,49 @@
       </w:r>
     </w:p>
     <w:p/>
-    <w:p>
-      <w:r>
-        <w:t>Forces inter-particules : J’ai choisi d’implémenter la méthode qui calcul (et ajoute) la force inter-particule à une des deux particules dans le fichier particule. J’ai seulement utilisé cette méthode dans une boucle for avec les bonnes particules dans le fichier accélérateur, dans la méthode évolue.</w:t>
-      </w:r>
-    </w:p>
-    <w:p/>
-    <w:p>
-      <w:r>
-        <w:t>Par contre je me demande si je ne devrait pas dans la méthode ajoute_forceinter passer la particule en argument par référence non constante et la modifier directement dans cette méthode pour ne pas répéter deux fois la même action.</w:t>
+    <w:p/>
+    <w:p/>
+    <w:p>
+      <w:r>
+        <w:t xml:space="preserve">Forces </w:t>
+      </w:r>
+      <w:proofErr w:type="spellStart"/>
+      <w:r>
+        <w:t>inter-particules</w:t>
+      </w:r>
+      <w:proofErr w:type="spellEnd"/>
+      <w:r>
+        <w:t xml:space="preserve"> : J’ai choisi d’implémenter la méthode qui calcul (et ajoute) la force </w:t>
+      </w:r>
+      <w:proofErr w:type="spellStart"/>
+      <w:r>
+        <w:t>inter-particule</w:t>
+      </w:r>
+      <w:proofErr w:type="spellEnd"/>
+      <w:r>
+        <w:t xml:space="preserve"> à une des deux particules dans le fichier particule. J’ai seulement utilisé cette méthode dans une boucle for avec les bonnes particules dans le fichier accélérateur, dans la méthode évolue.</w:t>
+      </w:r>
+    </w:p>
+    <w:p/>
+    <w:p>
+      <w:r>
+        <w:t xml:space="preserve">Par contre je me demande si je ne </w:t>
+      </w:r>
+      <w:proofErr w:type="gramStart"/>
+      <w:r>
+        <w:t>devrait</w:t>
+      </w:r>
+      <w:proofErr w:type="gramEnd"/>
+      <w:r>
+        <w:t xml:space="preserve"> pas dans la méthode </w:t>
+      </w:r>
+      <w:proofErr w:type="spellStart"/>
+      <w:r>
+        <w:t>ajoute_forceinter</w:t>
+      </w:r>
+      <w:proofErr w:type="spellEnd"/>
+      <w:r>
+        <w:t xml:space="preserve"> passer la particule en argument par référence non constante et la modifier directement dans cette méthode pour ne pas répéter deux fois la même action.</w:t>
       </w:r>
     </w:p>
     <w:p/>

</xml_diff>